<commit_message>
ditch save file and created cleaned version
</commit_message>
<xml_diff>
--- a/MS/Final_submission/Developmental_plasticity_reptiles._clean.docx
+++ b/MS/Final_submission/Developmental_plasticity_reptiles._clean.docx
@@ -1,6 +1,6 @@
 
 <file path=word/document.xml><?xml version="1.0" encoding="utf-8"?>
-<w:document xmlns:wpc="http://schemas.microsoft.com/office/word/2010/wordprocessingCanvas" xmlns:cx="http://schemas.microsoft.com/office/drawing/2014/chartex" xmlns:cx1="http://schemas.microsoft.com/office/drawing/2015/9/8/chartex" xmlns:cx2="http://schemas.microsoft.com/office/drawing/2015/10/21/chartex" xmlns:cx3="http://schemas.microsoft.com/office/drawing/2016/5/9/chartex" xmlns:cx4="http://schemas.microsoft.com/office/drawing/2016/5/10/chartex" xmlns:cx5="http://schemas.microsoft.com/office/drawing/2016/5/11/chartex" xmlns:cx6="http://schemas.microsoft.com/office/drawing/2016/5/12/chartex" xmlns:cx7="http://schemas.microsoft.com/office/drawing/2016/5/13/chartex" xmlns:cx8="http://schemas.microsoft.com/office/drawing/2016/5/14/chartex" xmlns:mc="http://schemas.openxmlformats.org/markup-compatibility/2006" xmlns:aink="http://schemas.microsoft.com/office/drawing/2016/ink" xmlns:am3d="http://schemas.microsoft.com/office/drawing/2017/model3d" xmlns:o="urn:schemas-microsoft-com:office:office" xmlns:oel="http://schemas.microsoft.com/office/2019/extlst" xmlns:r="http://schemas.openxmlformats.org/officeDocument/2006/relationships" xmlns:m="http://schemas.openxmlformats.org/officeDocument/2006/math" xmlns:v="urn:schemas-microsoft-com:vml" xmlns:wp14="http://schemas.microsoft.com/office/word/2010/wordprocessingDrawing" xmlns:wp="http://schemas.openxmlformats.org/drawingml/2006/wordprocessingDrawing" xmlns:w10="urn:schemas-microsoft-com:office:word" xmlns:w="http://schemas.openxmlformats.org/wordprocessingml/2006/main" xmlns:w14="http://schemas.microsoft.com/office/word/2010/wordml" xmlns:w15="http://schemas.microsoft.com/office/word/2012/wordml" xmlns:w16cex="http://schemas.microsoft.com/office/word/2018/wordml/cex" xmlns:w16cid="http://schemas.microsoft.com/office/word/2016/wordml/cid" xmlns:w16="http://schemas.microsoft.com/office/word/2018/wordml" xmlns:w16sdtdh="http://schemas.microsoft.com/office/word/2020/wordml/sdtdatahash" xmlns:w16se="http://schemas.microsoft.com/office/word/2015/wordml/symex" xmlns:wpg="http://schemas.microsoft.com/office/word/2010/wordprocessingGroup" xmlns:wpi="http://schemas.microsoft.com/office/word/2010/wordprocessingInk" xmlns:wne="http://schemas.microsoft.com/office/word/2006/wordml" xmlns:wps="http://schemas.microsoft.com/office/word/2010/wordprocessingShape" mc:Ignorable="w14 w15 w16se w16cid w16 w16cex w16sdtdh wp14">
+<w:document xmlns:wpc="http://schemas.microsoft.com/office/word/2010/wordprocessingCanvas" xmlns:cx="http://schemas.microsoft.com/office/drawing/2014/chartex" xmlns:cx1="http://schemas.microsoft.com/office/drawing/2015/9/8/chartex" xmlns:cx2="http://schemas.microsoft.com/office/drawing/2015/10/21/chartex" xmlns:cx3="http://schemas.microsoft.com/office/drawing/2016/5/9/chartex" xmlns:cx4="http://schemas.microsoft.com/office/drawing/2016/5/10/chartex" xmlns:cx5="http://schemas.microsoft.com/office/drawing/2016/5/11/chartex" xmlns:cx6="http://schemas.microsoft.com/office/drawing/2016/5/12/chartex" xmlns:cx7="http://schemas.microsoft.com/office/drawing/2016/5/13/chartex" xmlns:cx8="http://schemas.microsoft.com/office/drawing/2016/5/14/chartex" xmlns:mc="http://schemas.openxmlformats.org/markup-compatibility/2006" xmlns:aink="http://schemas.microsoft.com/office/drawing/2016/ink" xmlns:am3d="http://schemas.microsoft.com/office/drawing/2017/model3d" xmlns:o="urn:schemas-microsoft-com:office:office" xmlns:oel="http://schemas.microsoft.com/office/2019/extlst" xmlns:r="http://schemas.openxmlformats.org/officeDocument/2006/relationships" xmlns:m="http://schemas.openxmlformats.org/officeDocument/2006/math" xmlns:v="urn:schemas-microsoft-com:vml" xmlns:wp14="http://schemas.microsoft.com/office/word/2010/wordprocessingDrawing" xmlns:wp="http://schemas.openxmlformats.org/drawingml/2006/wordprocessingDrawing" xmlns:w10="urn:schemas-microsoft-com:office:word" xmlns:w="http://schemas.openxmlformats.org/wordprocessingml/2006/main" xmlns:w14="http://schemas.microsoft.com/office/word/2010/wordml" xmlns:w15="http://schemas.microsoft.com/office/word/2012/wordml" xmlns:w16cex="http://schemas.microsoft.com/office/word/2018/wordml/cex" xmlns:w16cid="http://schemas.microsoft.com/office/word/2016/wordml/cid" xmlns:w16="http://schemas.microsoft.com/office/word/2018/wordml" xmlns:w16du="http://schemas.microsoft.com/office/word/2023/wordml/word16du" xmlns:w16sdtdh="http://schemas.microsoft.com/office/word/2020/wordml/sdtdatahash" xmlns:w16se="http://schemas.microsoft.com/office/word/2015/wordml/symex" xmlns:wpg="http://schemas.microsoft.com/office/word/2010/wordprocessingGroup" xmlns:wpi="http://schemas.microsoft.com/office/word/2010/wordprocessingInk" xmlns:wne="http://schemas.microsoft.com/office/word/2006/wordml" xmlns:wps="http://schemas.microsoft.com/office/word/2010/wordprocessingShape" mc:Ignorable="w14 w15 w16se w16cid w16 w16cex w16sdtdh wp14">
   <w:body>
     <w:p>
       <w:pPr>
@@ -469,7 +469,13 @@
         <w:t xml:space="preserve">more broadly across </w:t>
       </w:r>
       <w:r>
-        <w:t>reptiles using meta-analysis.</w:t>
+        <w:t xml:space="preserve">reptiles </w:t>
+      </w:r>
+      <w:r>
+        <w:t xml:space="preserve">(snakes, lizards, turtles) </w:t>
+      </w:r>
+      <w:r>
+        <w:t>using meta-analysis.</w:t>
       </w:r>
       <w:r>
         <w:t xml:space="preserve"> In both our experimental study and meta-analysis, we did not find evidence </w:t>
@@ -483,8 +489,51 @@
       <w:r>
         <w:t xml:space="preserve">influence </w:t>
       </w:r>
-      <w:r>
-        <w:t xml:space="preserve">thermal physiology. Furthermore, </w:t>
+      <w:proofErr w:type="spellStart"/>
+      <w:r>
+        <w:t>CT</w:t>
+      </w:r>
+      <w:r>
+        <w:rPr>
+          <w:i/>
+          <w:iCs/>
+          <w:vertAlign w:val="subscript"/>
+        </w:rPr>
+        <w:t>max</w:t>
+      </w:r>
+      <w:proofErr w:type="spellEnd"/>
+      <w:r>
+        <w:t xml:space="preserve"> </w:t>
+      </w:r>
+      <w:r>
+        <w:t>or</w:t>
+      </w:r>
+      <w:r>
+        <w:t xml:space="preserve"> </w:t>
+      </w:r>
+      <w:proofErr w:type="spellStart"/>
+      <w:proofErr w:type="gramStart"/>
+      <w:r>
+        <w:t>T</w:t>
+      </w:r>
+      <w:r>
+        <w:rPr>
+          <w:i/>
+          <w:iCs/>
+          <w:vertAlign w:val="subscript"/>
+        </w:rPr>
+        <w:t>pref</w:t>
+      </w:r>
+      <w:proofErr w:type="spellEnd"/>
+      <w:r>
+        <w:t xml:space="preserve"> </w:t>
+      </w:r>
+      <w:r>
+        <w:t>.</w:t>
+      </w:r>
+      <w:proofErr w:type="gramEnd"/>
+      <w:r>
+        <w:t xml:space="preserve"> Furthermore, </w:t>
       </w:r>
       <w:r>
         <w:t xml:space="preserve">the </w:t>
@@ -514,10 +563,10 @@
         <w:t>temperate/tropical</w:t>
       </w:r>
       <w:r>
-        <w:t xml:space="preserve">) </w:t>
-      </w:r>
-      <w:r>
-        <w:t xml:space="preserve">in reptiles. Overall, the magnitude of developmental plasticity on thermal </w:t>
+        <w:t>)</w:t>
+      </w:r>
+      <w:r>
+        <w:t xml:space="preserve">. Overall, the magnitude of developmental plasticity on thermal </w:t>
       </w:r>
       <w:r>
         <w:t xml:space="preserve">physiology </w:t>
@@ -532,79 +581,43 @@
         <w:t>across reptile taxa</w:t>
       </w:r>
       <w:r>
+        <w:t xml:space="preserve"> </w:t>
+      </w:r>
+      <w:r>
+        <w:t>suggest</w:t>
+      </w:r>
+      <w:r>
+        <w:t>ing</w:t>
+      </w:r>
+      <w:r>
+        <w:t xml:space="preserve"> that behavioural or evolutionary processes</w:t>
+      </w:r>
+      <w:r>
+        <w:t xml:space="preserve"> may be more important</w:t>
+      </w:r>
+      <w:r>
         <w:t>.</w:t>
       </w:r>
       <w:r>
         <w:t xml:space="preserve"> </w:t>
       </w:r>
       <w:r>
-        <w:t>Notably</w:t>
-      </w:r>
-      <w:r>
-        <w:t xml:space="preserve">, our meta-analytic approach highlights the paucity of information on how developmental environments influence other physiological limits </w:t>
-      </w:r>
-      <w:r>
-        <w:t>and other</w:t>
-      </w:r>
-      <w:r>
-        <w:t xml:space="preserve"> reptile taxa.</w:t>
-      </w:r>
-      <w:r>
-        <w:t xml:space="preserve"> </w:t>
-      </w:r>
-      <w:r>
-        <w:t>O</w:t>
-      </w:r>
-      <w:r>
-        <w:t xml:space="preserve">ur </w:t>
-      </w:r>
-      <w:r>
-        <w:t>results suggest that</w:t>
-      </w:r>
-      <w:r>
-        <w:t xml:space="preserve"> behavioural </w:t>
-      </w:r>
-      <w:r>
-        <w:t>or</w:t>
-      </w:r>
-      <w:r>
-        <w:t xml:space="preserve"> evolutionary processes</w:t>
-      </w:r>
-      <w:r>
-        <w:t>,</w:t>
-      </w:r>
-      <w:r>
-        <w:t xml:space="preserve"> </w:t>
-      </w:r>
-      <w:r>
-        <w:t xml:space="preserve">as opposed to developmental plasticity, </w:t>
-      </w:r>
-      <w:r>
-        <w:t>maybe</w:t>
-      </w:r>
-      <w:r>
-        <w:t xml:space="preserve"> more </w:t>
-      </w:r>
-      <w:r>
-        <w:t>critical</w:t>
-      </w:r>
-      <w:r>
-        <w:t xml:space="preserve"> in mitigating</w:t>
-      </w:r>
-      <w:r>
-        <w:t xml:space="preserve"> the impacts </w:t>
-      </w:r>
-      <w:r>
-        <w:t>of changing thermal conditions</w:t>
-      </w:r>
-      <w:r>
-        <w:t xml:space="preserve"> in reptiles</w:t>
-      </w:r>
-      <w:r>
-        <w:t xml:space="preserve"> in the future</w:t>
-      </w:r>
-      <w:r>
-        <w:t xml:space="preserve">. </w:t>
+        <w:t>However, there is a</w:t>
+      </w:r>
+      <w:r>
+        <w:t xml:space="preserve"> paucity of information </w:t>
+      </w:r>
+      <w:r>
+        <w:t>across most reptile taxa</w:t>
+      </w:r>
+      <w:r>
+        <w:t xml:space="preserve">, and a broader focus on thermal performance curves themselves will be critical in understanding the impacts of changing thermal conditions on </w:t>
+      </w:r>
+      <w:r>
+        <w:t>reptiles in the future</w:t>
+      </w:r>
+      <w:r>
+        <w:t>.</w:t>
       </w:r>
       <w:r>
         <w:rPr>
@@ -1576,7 +1589,11 @@
       </w:r>
       <w:proofErr w:type="spellEnd"/>
       <w:r>
-        <w:t>) in reptiles. CT</w:t>
+        <w:t xml:space="preserve">) in reptiles. </w:t>
+      </w:r>
+      <w:proofErr w:type="spellStart"/>
+      <w:r>
+        <w:t>CT</w:t>
       </w:r>
       <w:r>
         <w:rPr>
@@ -1586,6 +1603,7 @@
         </w:rPr>
         <w:t>max</w:t>
       </w:r>
+      <w:proofErr w:type="spellEnd"/>
       <w:r>
         <w:t xml:space="preserve"> &amp; </w:t>
       </w:r>
@@ -1667,7 +1685,11 @@
         <w:t>]</w:t>
       </w:r>
       <w:r>
-        <w:t>. We first conduct a laboratory experiment to test how maternal investment and developmental temperature both influence CT</w:t>
+        <w:t xml:space="preserve">. We first conduct a laboratory experiment to test how maternal investment and developmental temperature both influence </w:t>
+      </w:r>
+      <w:proofErr w:type="spellStart"/>
+      <w:r>
+        <w:t>CT</w:t>
       </w:r>
       <w:r>
         <w:rPr>
@@ -1677,6 +1699,7 @@
         </w:rPr>
         <w:t>max</w:t>
       </w:r>
+      <w:proofErr w:type="spellEnd"/>
       <w:r>
         <w:t xml:space="preserve"> &amp; </w:t>
       </w:r>
@@ -2100,7 +2123,11 @@
         <w:t>At eight to eleven months post-hatching, l</w:t>
       </w:r>
       <w:r>
-        <w:t>izards were selected at random, and thermal traits (CT</w:t>
+        <w:t>izards were selected at random, and thermal traits (</w:t>
+      </w:r>
+      <w:proofErr w:type="spellStart"/>
+      <w:r>
+        <w:t>CT</w:t>
       </w:r>
       <w:r>
         <w:rPr>
@@ -2108,6 +2135,7 @@
         </w:rPr>
         <w:t>max</w:t>
       </w:r>
+      <w:proofErr w:type="spellEnd"/>
       <w:r>
         <w:t xml:space="preserve"> and </w:t>
       </w:r>
@@ -2512,7 +2540,14 @@
         <w:rPr>
           <w:color w:val="000000" w:themeColor="text1"/>
         </w:rPr>
-        <w:t xml:space="preserve"> and CT</w:t>
+        <w:t xml:space="preserve"> and </w:t>
+      </w:r>
+      <w:proofErr w:type="spellStart"/>
+      <w:r>
+        <w:rPr>
+          <w:color w:val="000000" w:themeColor="text1"/>
+        </w:rPr>
+        <w:t>CT</w:t>
       </w:r>
       <w:r>
         <w:rPr>
@@ -2521,6 +2556,7 @@
         </w:rPr>
         <w:t>max</w:t>
       </w:r>
+      <w:proofErr w:type="spellEnd"/>
       <w:r>
         <w:rPr>
           <w:color w:val="000000" w:themeColor="text1"/>
@@ -2730,14 +2766,29 @@
         <w:rPr>
           <w:shd w:val="clear" w:color="auto" w:fill="FFFFFF"/>
         </w:rPr>
-        <w:t xml:space="preserve"> and CT</w:t>
+        <w:t xml:space="preserve"> and </w:t>
+      </w:r>
+      <w:proofErr w:type="spellStart"/>
+      <w:r>
+        <w:rPr>
+          <w:shd w:val="clear" w:color="auto" w:fill="FFFFFF"/>
+        </w:rPr>
+        <w:t>CT</w:t>
       </w:r>
       <w:r>
         <w:rPr>
           <w:shd w:val="clear" w:color="auto" w:fill="FFFFFF"/>
           <w:vertAlign w:val="subscript"/>
         </w:rPr>
-        <w:t xml:space="preserve">max. </w:t>
+        <w:t>max</w:t>
+      </w:r>
+      <w:proofErr w:type="spellEnd"/>
+      <w:r>
+        <w:rPr>
+          <w:shd w:val="clear" w:color="auto" w:fill="FFFFFF"/>
+          <w:vertAlign w:val="subscript"/>
+        </w:rPr>
+        <w:t xml:space="preserve">. </w:t>
       </w:r>
     </w:p>
     <w:p>
@@ -3143,7 +3194,11 @@
       </w:r>
       <w:proofErr w:type="spellEnd"/>
       <w:r>
-        <w:t xml:space="preserve"> or CT</w:t>
+        <w:t xml:space="preserve"> or </w:t>
+      </w:r>
+      <w:proofErr w:type="spellStart"/>
+      <w:r>
+        <w:t>CT</w:t>
       </w:r>
       <w:r>
         <w:rPr>
@@ -3151,6 +3206,7 @@
         </w:rPr>
         <w:t>max</w:t>
       </w:r>
+      <w:proofErr w:type="spellEnd"/>
       <w:r>
         <w:t xml:space="preserve">), life stage at measurement (hatchling, juvenile or adult), </w:t>
       </w:r>
@@ -3540,6 +3596,7 @@
       <w:r>
         <w:t xml:space="preserve">or </w:t>
       </w:r>
+      <w:proofErr w:type="spellStart"/>
       <w:r>
         <w:t>CT</w:t>
       </w:r>
@@ -3549,6 +3606,7 @@
         </w:rPr>
         <w:t>max</w:t>
       </w:r>
+      <w:proofErr w:type="spellEnd"/>
       <w:r>
         <w:t xml:space="preserve"> (Figure 1A|B; Table 1).</w:t>
       </w:r>
@@ -3596,7 +3654,11 @@
       </w:r>
       <w:proofErr w:type="spellEnd"/>
       <w:r>
-        <w:t xml:space="preserve"> or CT</w:t>
+        <w:t xml:space="preserve"> or </w:t>
+      </w:r>
+      <w:proofErr w:type="spellStart"/>
+      <w:r>
+        <w:t>CT</w:t>
       </w:r>
       <w:r>
         <w:rPr>
@@ -3604,6 +3666,7 @@
         </w:rPr>
         <w:t>max</w:t>
       </w:r>
+      <w:proofErr w:type="spellEnd"/>
       <w:r>
         <w:t>), but heterogeneity was high (ARR =</w:t>
       </w:r>
@@ -3772,12 +3835,21 @@
       <w:r>
         <w:t>, this was driven by a single species (</w:t>
       </w:r>
+      <w:proofErr w:type="spellStart"/>
       <w:r>
         <w:rPr>
           <w:i/>
           <w:iCs/>
         </w:rPr>
-        <w:t xml:space="preserve">Nerodia </w:t>
+        <w:t>Nerodia</w:t>
+      </w:r>
+      <w:proofErr w:type="spellEnd"/>
+      <w:r>
+        <w:rPr>
+          <w:i/>
+          <w:iCs/>
+        </w:rPr>
+        <w:t xml:space="preserve"> </w:t>
       </w:r>
       <w:proofErr w:type="spellStart"/>
       <w:r>
@@ -3874,7 +3946,11 @@
         <w:mirrorIndents/>
       </w:pPr>
       <w:r>
-        <w:t>We show that early developmental environments do little to modify thermal physiological traits (CT</w:t>
+        <w:t>We show that early developmental environments do little to modify thermal physiological traits (</w:t>
+      </w:r>
+      <w:proofErr w:type="spellStart"/>
+      <w:r>
+        <w:t>CT</w:t>
       </w:r>
       <w:r>
         <w:rPr>
@@ -3882,6 +3958,7 @@
         </w:rPr>
         <w:t>max</w:t>
       </w:r>
+      <w:proofErr w:type="spellEnd"/>
       <w:r>
         <w:t xml:space="preserve"> &amp; </w:t>
       </w:r>
@@ -4432,7 +4509,11 @@
       </w:r>
       <w:proofErr w:type="spellEnd"/>
       <w:r>
-        <w:t>, in addition to other thermal physiological traits (i.e., CT</w:t>
+        <w:t xml:space="preserve">, in addition to other thermal physiological traits (i.e., </w:t>
+      </w:r>
+      <w:proofErr w:type="spellStart"/>
+      <w:r>
+        <w:t>CT</w:t>
       </w:r>
       <w:r>
         <w:rPr>
@@ -4440,6 +4521,7 @@
         </w:rPr>
         <w:t>max</w:t>
       </w:r>
+      <w:proofErr w:type="spellEnd"/>
       <w:r>
         <w:t xml:space="preserve">, </w:t>
       </w:r>
@@ -4713,7 +4795,15 @@
       </w:r>
       <w:r>
         <w:tab/>
-        <w:t xml:space="preserve">Pottier P, Burke S, Zhang RY, Noble DWA, Schwanz LE, </w:t>
+        <w:t xml:space="preserve">Pottier P, Burke S, Zhang RY, Noble DWA, </w:t>
+      </w:r>
+      <w:proofErr w:type="spellStart"/>
+      <w:r>
+        <w:t>Schwanz</w:t>
+      </w:r>
+      <w:proofErr w:type="spellEnd"/>
+      <w:r>
+        <w:t xml:space="preserve"> LE, </w:t>
       </w:r>
       <w:proofErr w:type="spellStart"/>
       <w:r>
@@ -11017,7 +11107,7 @@
 </file>
 
 <file path=word/numbering.xml><?xml version="1.0" encoding="utf-8"?>
-<w:numbering xmlns:wpc="http://schemas.microsoft.com/office/word/2010/wordprocessingCanvas" xmlns:cx="http://schemas.microsoft.com/office/drawing/2014/chartex" xmlns:cx1="http://schemas.microsoft.com/office/drawing/2015/9/8/chartex" xmlns:cx2="http://schemas.microsoft.com/office/drawing/2015/10/21/chartex" xmlns:cx3="http://schemas.microsoft.com/office/drawing/2016/5/9/chartex" xmlns:cx4="http://schemas.microsoft.com/office/drawing/2016/5/10/chartex" xmlns:cx5="http://schemas.microsoft.com/office/drawing/2016/5/11/chartex" xmlns:cx6="http://schemas.microsoft.com/office/drawing/2016/5/12/chartex" xmlns:cx7="http://schemas.microsoft.com/office/drawing/2016/5/13/chartex" xmlns:cx8="http://schemas.microsoft.com/office/drawing/2016/5/14/chartex" xmlns:mc="http://schemas.openxmlformats.org/markup-compatibility/2006" xmlns:aink="http://schemas.microsoft.com/office/drawing/2016/ink" xmlns:am3d="http://schemas.microsoft.com/office/drawing/2017/model3d" xmlns:o="urn:schemas-microsoft-com:office:office" xmlns:oel="http://schemas.microsoft.com/office/2019/extlst" xmlns:r="http://schemas.openxmlformats.org/officeDocument/2006/relationships" xmlns:m="http://schemas.openxmlformats.org/officeDocument/2006/math" xmlns:v="urn:schemas-microsoft-com:vml" xmlns:wp14="http://schemas.microsoft.com/office/word/2010/wordprocessingDrawing" xmlns:wp="http://schemas.openxmlformats.org/drawingml/2006/wordprocessingDrawing" xmlns:w10="urn:schemas-microsoft-com:office:word" xmlns:w="http://schemas.openxmlformats.org/wordprocessingml/2006/main" xmlns:w14="http://schemas.microsoft.com/office/word/2010/wordml" xmlns:w15="http://schemas.microsoft.com/office/word/2012/wordml" xmlns:w16cex="http://schemas.microsoft.com/office/word/2018/wordml/cex" xmlns:w16cid="http://schemas.microsoft.com/office/word/2016/wordml/cid" xmlns:w16="http://schemas.microsoft.com/office/word/2018/wordml" xmlns:w16sdtdh="http://schemas.microsoft.com/office/word/2020/wordml/sdtdatahash" xmlns:w16se="http://schemas.microsoft.com/office/word/2015/wordml/symex" xmlns:wpg="http://schemas.microsoft.com/office/word/2010/wordprocessingGroup" xmlns:wpi="http://schemas.microsoft.com/office/word/2010/wordprocessingInk" xmlns:wne="http://schemas.microsoft.com/office/word/2006/wordml" xmlns:wps="http://schemas.microsoft.com/office/word/2010/wordprocessingShape" mc:Ignorable="w14 w15 w16se w16cid w16 w16cex w16sdtdh wp14">
+<w:numbering xmlns:wpc="http://schemas.microsoft.com/office/word/2010/wordprocessingCanvas" xmlns:cx="http://schemas.microsoft.com/office/drawing/2014/chartex" xmlns:cx1="http://schemas.microsoft.com/office/drawing/2015/9/8/chartex" xmlns:cx2="http://schemas.microsoft.com/office/drawing/2015/10/21/chartex" xmlns:cx3="http://schemas.microsoft.com/office/drawing/2016/5/9/chartex" xmlns:cx4="http://schemas.microsoft.com/office/drawing/2016/5/10/chartex" xmlns:cx5="http://schemas.microsoft.com/office/drawing/2016/5/11/chartex" xmlns:cx6="http://schemas.microsoft.com/office/drawing/2016/5/12/chartex" xmlns:cx7="http://schemas.microsoft.com/office/drawing/2016/5/13/chartex" xmlns:cx8="http://schemas.microsoft.com/office/drawing/2016/5/14/chartex" xmlns:mc="http://schemas.openxmlformats.org/markup-compatibility/2006" xmlns:aink="http://schemas.microsoft.com/office/drawing/2016/ink" xmlns:am3d="http://schemas.microsoft.com/office/drawing/2017/model3d" xmlns:o="urn:schemas-microsoft-com:office:office" xmlns:oel="http://schemas.microsoft.com/office/2019/extlst" xmlns:r="http://schemas.openxmlformats.org/officeDocument/2006/relationships" xmlns:m="http://schemas.openxmlformats.org/officeDocument/2006/math" xmlns:v="urn:schemas-microsoft-com:vml" xmlns:wp14="http://schemas.microsoft.com/office/word/2010/wordprocessingDrawing" xmlns:wp="http://schemas.openxmlformats.org/drawingml/2006/wordprocessingDrawing" xmlns:w10="urn:schemas-microsoft-com:office:word" xmlns:w="http://schemas.openxmlformats.org/wordprocessingml/2006/main" xmlns:w14="http://schemas.microsoft.com/office/word/2010/wordml" xmlns:w15="http://schemas.microsoft.com/office/word/2012/wordml" xmlns:w16cex="http://schemas.microsoft.com/office/word/2018/wordml/cex" xmlns:w16cid="http://schemas.microsoft.com/office/word/2016/wordml/cid" xmlns:w16="http://schemas.microsoft.com/office/word/2018/wordml" xmlns:w16du="http://schemas.microsoft.com/office/word/2023/wordml/word16du" xmlns:w16sdtdh="http://schemas.microsoft.com/office/word/2020/wordml/sdtdatahash" xmlns:w16se="http://schemas.microsoft.com/office/word/2015/wordml/symex" xmlns:wpg="http://schemas.microsoft.com/office/word/2010/wordprocessingGroup" xmlns:wpi="http://schemas.microsoft.com/office/word/2010/wordprocessingInk" xmlns:wne="http://schemas.microsoft.com/office/word/2006/wordml" xmlns:wps="http://schemas.microsoft.com/office/word/2010/wordprocessingShape" mc:Ignorable="w14 w15 w16se w16cid w16 w16cex w16sdtdh wp14">
   <w:abstractNum w:abstractNumId="0" w15:restartNumberingAfterBreak="0">
     <w:nsid w:val="3E3112EC"/>
     <w:multiLevelType w:val="hybridMultilevel"/>
@@ -11942,7 +12032,7 @@
 </file>
 
 <file path=word/glossary/document.xml><?xml version="1.0" encoding="utf-8"?>
-<w:glossaryDocument xmlns:wpc="http://schemas.microsoft.com/office/word/2010/wordprocessingCanvas" xmlns:cx="http://schemas.microsoft.com/office/drawing/2014/chartex" xmlns:cx1="http://schemas.microsoft.com/office/drawing/2015/9/8/chartex" xmlns:cx2="http://schemas.microsoft.com/office/drawing/2015/10/21/chartex" xmlns:cx3="http://schemas.microsoft.com/office/drawing/2016/5/9/chartex" xmlns:cx4="http://schemas.microsoft.com/office/drawing/2016/5/10/chartex" xmlns:cx5="http://schemas.microsoft.com/office/drawing/2016/5/11/chartex" xmlns:cx6="http://schemas.microsoft.com/office/drawing/2016/5/12/chartex" xmlns:cx7="http://schemas.microsoft.com/office/drawing/2016/5/13/chartex" xmlns:cx8="http://schemas.microsoft.com/office/drawing/2016/5/14/chartex" xmlns:mc="http://schemas.openxmlformats.org/markup-compatibility/2006" xmlns:aink="http://schemas.microsoft.com/office/drawing/2016/ink" xmlns:am3d="http://schemas.microsoft.com/office/drawing/2017/model3d" xmlns:o="urn:schemas-microsoft-com:office:office" xmlns:oel="http://schemas.microsoft.com/office/2019/extlst" xmlns:r="http://schemas.openxmlformats.org/officeDocument/2006/relationships" xmlns:m="http://schemas.openxmlformats.org/officeDocument/2006/math" xmlns:v="urn:schemas-microsoft-com:vml" xmlns:wp14="http://schemas.microsoft.com/office/word/2010/wordprocessingDrawing" xmlns:wp="http://schemas.openxmlformats.org/drawingml/2006/wordprocessingDrawing" xmlns:w10="urn:schemas-microsoft-com:office:word" xmlns:w="http://schemas.openxmlformats.org/wordprocessingml/2006/main" xmlns:w14="http://schemas.microsoft.com/office/word/2010/wordml" xmlns:w15="http://schemas.microsoft.com/office/word/2012/wordml" xmlns:w16cex="http://schemas.microsoft.com/office/word/2018/wordml/cex" xmlns:w16cid="http://schemas.microsoft.com/office/word/2016/wordml/cid" xmlns:w16="http://schemas.microsoft.com/office/word/2018/wordml" xmlns:w16sdtdh="http://schemas.microsoft.com/office/word/2020/wordml/sdtdatahash" xmlns:w16se="http://schemas.microsoft.com/office/word/2015/wordml/symex" xmlns:wpg="http://schemas.microsoft.com/office/word/2010/wordprocessingGroup" xmlns:wpi="http://schemas.microsoft.com/office/word/2010/wordprocessingInk" xmlns:wne="http://schemas.microsoft.com/office/word/2006/wordml" xmlns:wps="http://schemas.microsoft.com/office/word/2010/wordprocessingShape" mc:Ignorable="w14 w15 w16se w16cid w16 w16cex w16sdtdh wp14">
+<w:glossaryDocument xmlns:wpc="http://schemas.microsoft.com/office/word/2010/wordprocessingCanvas" xmlns:cx="http://schemas.microsoft.com/office/drawing/2014/chartex" xmlns:cx1="http://schemas.microsoft.com/office/drawing/2015/9/8/chartex" xmlns:cx2="http://schemas.microsoft.com/office/drawing/2015/10/21/chartex" xmlns:cx3="http://schemas.microsoft.com/office/drawing/2016/5/9/chartex" xmlns:cx4="http://schemas.microsoft.com/office/drawing/2016/5/10/chartex" xmlns:cx5="http://schemas.microsoft.com/office/drawing/2016/5/11/chartex" xmlns:cx6="http://schemas.microsoft.com/office/drawing/2016/5/12/chartex" xmlns:cx7="http://schemas.microsoft.com/office/drawing/2016/5/13/chartex" xmlns:cx8="http://schemas.microsoft.com/office/drawing/2016/5/14/chartex" xmlns:mc="http://schemas.openxmlformats.org/markup-compatibility/2006" xmlns:aink="http://schemas.microsoft.com/office/drawing/2016/ink" xmlns:am3d="http://schemas.microsoft.com/office/drawing/2017/model3d" xmlns:o="urn:schemas-microsoft-com:office:office" xmlns:oel="http://schemas.microsoft.com/office/2019/extlst" xmlns:r="http://schemas.openxmlformats.org/officeDocument/2006/relationships" xmlns:m="http://schemas.openxmlformats.org/officeDocument/2006/math" xmlns:v="urn:schemas-microsoft-com:vml" xmlns:wp14="http://schemas.microsoft.com/office/word/2010/wordprocessingDrawing" xmlns:wp="http://schemas.openxmlformats.org/drawingml/2006/wordprocessingDrawing" xmlns:w10="urn:schemas-microsoft-com:office:word" xmlns:w="http://schemas.openxmlformats.org/wordprocessingml/2006/main" xmlns:w14="http://schemas.microsoft.com/office/word/2010/wordml" xmlns:w15="http://schemas.microsoft.com/office/word/2012/wordml" xmlns:w16cex="http://schemas.microsoft.com/office/word/2018/wordml/cex" xmlns:w16cid="http://schemas.microsoft.com/office/word/2016/wordml/cid" xmlns:w16="http://schemas.microsoft.com/office/word/2018/wordml" xmlns:w16du="http://schemas.microsoft.com/office/word/2023/wordml/word16du" xmlns:w16sdtdh="http://schemas.microsoft.com/office/word/2020/wordml/sdtdatahash" xmlns:w16se="http://schemas.microsoft.com/office/word/2015/wordml/symex" xmlns:wpg="http://schemas.microsoft.com/office/word/2010/wordprocessingGroup" xmlns:wpi="http://schemas.microsoft.com/office/word/2010/wordprocessingInk" xmlns:wne="http://schemas.microsoft.com/office/word/2006/wordml" xmlns:wps="http://schemas.microsoft.com/office/word/2010/wordprocessingShape" mc:Ignorable="w14 w15 w16se w16cid w16 w16cex w16sdtdh wp14">
   <w:docParts>
     <w:docPart>
       <w:docPartPr>
@@ -12162,7 +12252,7 @@
     <w:charset w:val="00"/>
     <w:family w:val="swiss"/>
     <w:pitch w:val="variable"/>
-    <w:sig w:usb0="E4002EFF" w:usb1="C000247B" w:usb2="00000009" w:usb3="00000000" w:csb0="000001FF" w:csb1="00000000"/>
+    <w:sig w:usb0="E0002AFF" w:usb1="C000247B" w:usb2="00000009" w:usb3="00000000" w:csb0="000001FF" w:csb1="00000000"/>
   </w:font>
   <w:font w:name="DengXian Light">
     <w:panose1 w:val="02010600030101010101"/>
@@ -12198,7 +12288,7 @@
     <w:charset w:val="00"/>
     <w:family w:val="swiss"/>
     <w:pitch w:val="variable"/>
-    <w:sig w:usb0="E4002EFF" w:usb1="C000247B" w:usb2="00000009" w:usb3="00000000" w:csb0="000001FF" w:csb1="00000000"/>
+    <w:sig w:usb0="E0002AFF" w:usb1="C000247B" w:usb2="00000009" w:usb3="00000000" w:csb0="000001FF" w:csb1="00000000"/>
   </w:font>
 </w:fonts>
 </file>
@@ -12235,6 +12325,7 @@
     <w:rsid w:val="003D477F"/>
     <w:rsid w:val="003E7CFB"/>
     <w:rsid w:val="003F1C23"/>
+    <w:rsid w:val="00421A2E"/>
     <w:rsid w:val="00445F27"/>
     <w:rsid w:val="004812BF"/>
     <w:rsid w:val="004B1BB7"/>
@@ -12265,12 +12356,12 @@
     <w:rsid w:val="00B017DF"/>
     <w:rsid w:val="00B11703"/>
     <w:rsid w:val="00B13553"/>
+    <w:rsid w:val="00B41EF9"/>
     <w:rsid w:val="00B43974"/>
     <w:rsid w:val="00B4499D"/>
     <w:rsid w:val="00B90877"/>
     <w:rsid w:val="00BB2C1F"/>
     <w:rsid w:val="00BB59A4"/>
-    <w:rsid w:val="00BF16DC"/>
     <w:rsid w:val="00C03530"/>
     <w:rsid w:val="00CA4260"/>
     <w:rsid w:val="00CE1E81"/>
@@ -12279,6 +12370,7 @@
     <w:rsid w:val="00EA20C0"/>
     <w:rsid w:val="00EB05DA"/>
     <w:rsid w:val="00EC422C"/>
+    <w:rsid w:val="00F476E5"/>
     <w:rsid w:val="00F51EDB"/>
     <w:rsid w:val="00F53F23"/>
     <w:rsid w:val="00F93A9F"/>

</xml_diff>